<commit_message>
units for beta added (K)
</commit_message>
<xml_diff>
--- a/part2/lab2breport.docx
+++ b/part2/lab2breport.docx
@@ -418,8 +418,6 @@
       <w:r>
         <w:t xml:space="preserve"> here</w:t>
       </w:r>
-      <w:bookmarkStart w:id="1" w:name="_GoBack"/>
-      <w:bookmarkEnd w:id="1"/>
     </w:p>
     <w:sdt>
       <w:sdtPr>
@@ -923,7 +921,7 @@
           <w:b/>
         </w:rPr>
       </w:pPr>
-      <w:bookmarkStart w:id="2" w:name="_Toc475908847"/>
+      <w:bookmarkStart w:id="1" w:name="_Toc475908847"/>
       <w:r>
         <w:rPr>
           <w:rStyle w:val="Lab2"/>
@@ -933,7 +931,7 @@
         <w:lastRenderedPageBreak/>
         <w:t>INTRODUCTION</w:t>
       </w:r>
-      <w:bookmarkEnd w:id="2"/>
+      <w:bookmarkEnd w:id="1"/>
     </w:p>
     <w:p>
       <w:pPr>
@@ -1104,7 +1102,7 @@
                                   <w:color w:val="000000" w:themeColor="text1"/>
                                 </w:rPr>
                               </w:pPr>
-                              <w:bookmarkStart w:id="3" w:name="_Ref475885037"/>
+                              <w:bookmarkStart w:id="2" w:name="_Ref475885037"/>
                               <w:r>
                                 <w:rPr>
                                   <w:rFonts w:ascii="Yu Gothic" w:eastAsia="Yu Gothic" w:hAnsi="Yu Gothic" w:hint="eastAsia"/>
@@ -1145,7 +1143,7 @@
                                 </w:rPr>
                                 <w:fldChar w:fldCharType="end"/>
                               </w:r>
-                              <w:bookmarkEnd w:id="3"/>
+                              <w:bookmarkEnd w:id="2"/>
                               <w:r>
                                 <w:rPr>
                                   <w:rFonts w:ascii="Yu Gothic" w:eastAsia="Yu Gothic" w:hAnsi="Yu Gothic" w:hint="eastAsia"/>
@@ -1231,7 +1229,7 @@
                             <w:color w:val="000000" w:themeColor="text1"/>
                           </w:rPr>
                         </w:pPr>
-                        <w:bookmarkStart w:id="4" w:name="_Ref475885037"/>
+                        <w:bookmarkStart w:id="3" w:name="_Ref475885037"/>
                         <w:r>
                           <w:rPr>
                             <w:rFonts w:ascii="Yu Gothic" w:eastAsia="Yu Gothic" w:hAnsi="Yu Gothic" w:hint="eastAsia"/>
@@ -1272,7 +1270,7 @@
                           </w:rPr>
                           <w:fldChar w:fldCharType="end"/>
                         </w:r>
-                        <w:bookmarkEnd w:id="4"/>
+                        <w:bookmarkEnd w:id="3"/>
                         <w:r>
                           <w:rPr>
                             <w:rFonts w:ascii="Yu Gothic" w:eastAsia="Yu Gothic" w:hAnsi="Yu Gothic" w:hint="eastAsia"/>
@@ -2121,7 +2119,7 @@
           <w:b/>
         </w:rPr>
       </w:pPr>
-      <w:bookmarkStart w:id="5" w:name="_Toc475908848"/>
+      <w:bookmarkStart w:id="4" w:name="_Toc475908848"/>
       <w:r>
         <w:rPr>
           <w:rStyle w:val="Lab2"/>
@@ -2131,7 +2129,7 @@
         <w:lastRenderedPageBreak/>
         <w:t>EXPERIMENTAL METHODS</w:t>
       </w:r>
-      <w:bookmarkEnd w:id="5"/>
+      <w:bookmarkEnd w:id="4"/>
     </w:p>
     <w:p>
       <w:pPr>
@@ -2387,20 +2385,20 @@
         </w:rPr>
         <w:t xml:space="preserve">Omega </w:t>
       </w:r>
-      <w:commentRangeStart w:id="6"/>
+      <w:commentRangeStart w:id="5"/>
       <w:r>
         <w:rPr>
           <w:rFonts w:ascii="Yu Gothic" w:eastAsia="Yu Gothic" w:hAnsi="Yu Gothic"/>
         </w:rPr>
         <w:t>Thermistor</w:t>
       </w:r>
-      <w:commentRangeEnd w:id="6"/>
+      <w:commentRangeEnd w:id="5"/>
       <w:r>
         <w:rPr>
           <w:rStyle w:val="CommentReference"/>
           <w:rFonts w:ascii="Yu Gothic" w:eastAsia="Yu Gothic" w:hAnsi="Yu Gothic"/>
         </w:rPr>
-        <w:commentReference w:id="6"/>
+        <w:commentReference w:id="5"/>
       </w:r>
     </w:p>
     <w:p>
@@ -2855,6 +2853,14 @@
         </w:rPr>
         <w:t xml:space="preserve"> 3617.58</w:t>
       </w:r>
+      <w:r>
+        <w:rPr>
+          <w:rFonts w:ascii="Yu Gothic" w:eastAsia="Yu Gothic" w:hAnsi="Yu Gothic"/>
+        </w:rPr>
+        <w:t xml:space="preserve"> K</w:t>
+      </w:r>
+      <w:bookmarkStart w:id="6" w:name="_GoBack"/>
+      <w:bookmarkEnd w:id="6"/>
       <w:r>
         <w:rPr>
           <w:rFonts w:ascii="Yu Gothic" w:eastAsia="Yu Gothic" w:hAnsi="Yu Gothic"/>
@@ -5374,7 +5380,7 @@
 
 <file path=word/comments.xml><?xml version="1.0" encoding="utf-8"?>
 <w:comments xmlns:wpc="http://schemas.microsoft.com/office/word/2010/wordprocessingCanvas" xmlns:cx="http://schemas.microsoft.com/office/drawing/2014/chartex" xmlns:cx1="http://schemas.microsoft.com/office/drawing/2015/9/8/chartex" xmlns:cx2="http://schemas.microsoft.com/office/drawing/2015/10/21/chartex" xmlns:cx3="http://schemas.microsoft.com/office/drawing/2016/5/9/chartex" xmlns:cx4="http://schemas.microsoft.com/office/drawing/2016/5/10/chartex" xmlns:cx5="http://schemas.microsoft.com/office/drawing/2016/5/11/chartex" xmlns:mc="http://schemas.openxmlformats.org/markup-compatibility/2006" xmlns:o="urn:schemas-microsoft-com:office:office" xmlns:r="http://schemas.openxmlformats.org/officeDocument/2006/relationships" xmlns:m="http://schemas.openxmlformats.org/officeDocument/2006/math" xmlns:v="urn:schemas-microsoft-com:vml" xmlns:wp14="http://schemas.microsoft.com/office/word/2010/wordprocessingDrawing" xmlns:wp="http://schemas.openxmlformats.org/drawingml/2006/wordprocessingDrawing" xmlns:w10="urn:schemas-microsoft-com:office:word" xmlns:w="http://schemas.openxmlformats.org/wordprocessingml/2006/main" xmlns:w14="http://schemas.microsoft.com/office/word/2010/wordml" xmlns:w15="http://schemas.microsoft.com/office/word/2012/wordml" xmlns:w16se="http://schemas.microsoft.com/office/word/2015/wordml/symex" xmlns:wpg="http://schemas.microsoft.com/office/word/2010/wordprocessingGroup" xmlns:wpi="http://schemas.microsoft.com/office/word/2010/wordprocessingInk" xmlns:wne="http://schemas.microsoft.com/office/word/2006/wordml" xmlns:wps="http://schemas.microsoft.com/office/word/2010/wordprocessingShape" mc:Ignorable="w14 w15 w16se wp14">
-  <w:comment w:id="6" w:author="Simon Popecki" w:date="2017-02-26T14:29:00Z" w:initials="SP">
+  <w:comment w:id="5" w:author="Simon Popecki" w:date="2017-02-26T14:29:00Z" w:initials="SP">
     <w:p>
       <w:pPr>
         <w:pStyle w:val="CommentText"/>
@@ -6786,7 +6792,7 @@
 </file>
 
 <file path=customXml/itemProps1.xml><?xml version="1.0" encoding="utf-8"?>
-<ds:datastoreItem xmlns:ds="http://schemas.openxmlformats.org/officeDocument/2006/customXml" ds:itemID="{767B6A05-032E-4C7B-AC6D-2CDD5FAA6247}">
+<ds:datastoreItem xmlns:ds="http://schemas.openxmlformats.org/officeDocument/2006/customXml" ds:itemID="{0D1FF910-4E6C-434B-8DC7-A947E0D7E4A5}">
   <ds:schemaRefs>
     <ds:schemaRef ds:uri="http://schemas.openxmlformats.org/officeDocument/2006/bibliography"/>
   </ds:schemaRefs>

</xml_diff>

<commit_message>
changed the name of the instrumentation amplifier to AD594
</commit_message>
<xml_diff>
--- a/part2/lab2breport.docx
+++ b/part2/lab2breport.docx
@@ -1014,7 +1014,7 @@
         <mc:AlternateContent>
           <mc:Choice Requires="wpg">
             <w:drawing>
-              <wp:anchor distT="0" distB="0" distL="114300" distR="114300" simplePos="0" relativeHeight="251668480" behindDoc="0" locked="0" layoutInCell="1" allowOverlap="1" wp14:anchorId="1323665F" wp14:editId="54340746">
+              <wp:anchor distT="0" distB="0" distL="114300" distR="114300" simplePos="0" relativeHeight="251667456" behindDoc="0" locked="0" layoutInCell="1" allowOverlap="1" wp14:anchorId="1323665F" wp14:editId="78637C46">
                 <wp:simplePos x="0" y="0"/>
                 <wp:positionH relativeFrom="margin">
                   <wp:posOffset>408305</wp:posOffset>
@@ -1189,7 +1189,7 @@
           </mc:Choice>
           <mc:Fallback>
             <w:pict>
-              <v:group w14:anchorId="1323665F" id="Group 11" o:spid="_x0000_s1026" style="position:absolute;margin-left:32.15pt;margin-top:106.55pt;width:413.9pt;height:391.1pt;z-index:251668480;mso-position-horizontal-relative:margin" coordsize="48196,49771" o:gfxdata="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">
+              <v:group w14:anchorId="1323665F" id="Group 11" o:spid="_x0000_s1026" style="position:absolute;margin-left:32.15pt;margin-top:106.55pt;width:413.9pt;height:391.1pt;z-index:251667456;mso-position-horizontal-relative:margin" coordsize="48196,49771" o:gfxdata="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">
                 <v:shapetype id="_x0000_t75" coordsize="21600,21600" o:spt="75" o:preferrelative="t" path="m@4@5l@4@11@9@11@9@5xe" filled="f" stroked="f">
                   <v:stroke joinstyle="miter"/>
                   <v:formulas>
@@ -2416,7 +2416,13 @@
         <w:rPr>
           <w:rFonts w:ascii="Yu Gothic" w:eastAsia="Yu Gothic" w:hAnsi="Yu Gothic"/>
         </w:rPr>
-        <w:t xml:space="preserve">AD594/595 </w:t>
+        <w:t>AD594</w:t>
+      </w:r>
+      <w:r>
+        <w:rPr>
+          <w:rFonts w:ascii="Yu Gothic" w:eastAsia="Yu Gothic" w:hAnsi="Yu Gothic"/>
+        </w:rPr>
+        <w:t xml:space="preserve"> </w:t>
       </w:r>
       <w:r>
         <w:rPr>
@@ -2460,6 +2466,14 @@
     </w:p>
     <w:p>
       <w:pPr>
+        <w:spacing w:after="0" w:line="240" w:lineRule="auto"/>
+        <w:rPr>
+          <w:rFonts w:ascii="Calibri" w:eastAsia="Times New Roman" w:hAnsi="Calibri" w:cs="Calibri"/>
+        </w:rPr>
+      </w:pPr>
+    </w:p>
+    <w:p>
+      <w:pPr>
         <w:rPr>
           <w:rFonts w:ascii="Yu Gothic" w:eastAsia="Yu Gothic" w:hAnsi="Yu Gothic"/>
         </w:rPr>
@@ -2472,18 +2486,18 @@
         <mc:AlternateContent>
           <mc:Choice Requires="wpg">
             <w:drawing>
-              <wp:anchor distT="0" distB="0" distL="114300" distR="114300" simplePos="0" relativeHeight="251658240" behindDoc="0" locked="0" layoutInCell="1" allowOverlap="1" wp14:anchorId="4B13A529" wp14:editId="64242560">
+              <wp:anchor distT="0" distB="0" distL="114300" distR="114300" simplePos="0" relativeHeight="251669504" behindDoc="0" locked="0" layoutInCell="1" allowOverlap="1" wp14:anchorId="0DC74509" wp14:editId="68B8F040">
                 <wp:simplePos x="0" y="0"/>
-                <wp:positionH relativeFrom="margin">
-                  <wp:posOffset>526366</wp:posOffset>
+                <wp:positionH relativeFrom="column">
+                  <wp:posOffset>407142</wp:posOffset>
                 </wp:positionH>
                 <wp:positionV relativeFrom="paragraph">
-                  <wp:posOffset>1270635</wp:posOffset>
+                  <wp:posOffset>907948</wp:posOffset>
                 </wp:positionV>
-                <wp:extent cx="4867275" cy="2737485"/>
-                <wp:effectExtent l="0" t="0" r="9525" b="5715"/>
-                <wp:wrapTopAndBottom/>
-                <wp:docPr id="3" name="Group 3"/>
+                <wp:extent cx="5128260" cy="2522550"/>
+                <wp:effectExtent l="0" t="0" r="0" b="0"/>
+                <wp:wrapSquare wrapText="bothSides"/>
+                <wp:docPr id="15" name="Group 15"/>
                 <wp:cNvGraphicFramePr/>
                 <a:graphic xmlns:a="http://schemas.openxmlformats.org/drawingml/2006/main">
                   <a:graphicData uri="http://schemas.microsoft.com/office/word/2010/wordprocessingGroup">
@@ -2492,47 +2506,18 @@
                       <wpg:grpSpPr>
                         <a:xfrm>
                           <a:off x="0" y="0"/>
-                          <a:ext cx="4867275" cy="2737485"/>
-                          <a:chOff x="0" y="129498"/>
-                          <a:chExt cx="4867275" cy="2592937"/>
+                          <a:ext cx="5128260" cy="2522550"/>
+                          <a:chOff x="0" y="0"/>
+                          <a:chExt cx="5128260" cy="2522550"/>
                         </a:xfrm>
                       </wpg:grpSpPr>
-                      <pic:pic xmlns:pic="http://schemas.openxmlformats.org/drawingml/2006/picture">
-                        <pic:nvPicPr>
-                          <pic:cNvPr id="1" name="Picture 1"/>
-                          <pic:cNvPicPr>
-                            <a:picLocks noChangeAspect="1"/>
-                          </pic:cNvPicPr>
-                        </pic:nvPicPr>
-                        <pic:blipFill>
-                          <a:blip r:embed="rId12">
-                            <a:extLst>
-                              <a:ext uri="{28A0092B-C50C-407E-A947-70E740481C1C}">
-                                <a14:useLocalDpi xmlns:a14="http://schemas.microsoft.com/office/drawing/2010/main" val="0"/>
-                              </a:ext>
-                            </a:extLst>
-                          </a:blip>
-                          <a:stretch>
-                            <a:fillRect/>
-                          </a:stretch>
-                        </pic:blipFill>
-                        <pic:spPr>
-                          <a:xfrm>
-                            <a:off x="0" y="129498"/>
-                            <a:ext cx="4867275" cy="2102569"/>
-                          </a:xfrm>
-                          <a:prstGeom prst="rect">
-                            <a:avLst/>
-                          </a:prstGeom>
-                        </pic:spPr>
-                      </pic:pic>
                       <wps:wsp>
                         <wps:cNvPr id="2" name="Text Box 2"/>
                         <wps:cNvSpPr txBox="1"/>
                         <wps:spPr>
                           <a:xfrm>
-                            <a:off x="0" y="2419350"/>
-                            <a:ext cx="4867275" cy="303085"/>
+                            <a:off x="113465" y="2202569"/>
+                            <a:ext cx="4867275" cy="319981"/>
                           </a:xfrm>
                           <a:prstGeom prst="rect">
                             <a:avLst/>
@@ -2576,23 +2561,50 @@
                           <a:spAutoFit/>
                         </wps:bodyPr>
                       </wps:wsp>
+                      <pic:pic xmlns:pic="http://schemas.openxmlformats.org/drawingml/2006/picture">
+                        <pic:nvPicPr>
+                          <pic:cNvPr id="4" name="Picture 4" descr="Ink Drawings&#10;Ink Drawings&#10;Thermocouple&#10;     AD594&#10;Power Supply&#10;Ink Drawings&#10;ADC&#10;Ink Drawings&#10;Ink Drawings&#10;Ink Drawings&#10;Ink Drawings&#10;Ink Drawings&#10;Ink Drawings&#10;Ink Drawings&#10;Ink Drawings&#10;Ink Drawings&#10;To Computer&#10;"/>
+                          <pic:cNvPicPr>
+                            <a:picLocks noChangeAspect="1"/>
+                          </pic:cNvPicPr>
+                        </pic:nvPicPr>
+                        <pic:blipFill>
+                          <a:blip r:embed="rId12">
+                            <a:extLst>
+                              <a:ext uri="{28A0092B-C50C-407E-A947-70E740481C1C}">
+                                <a14:useLocalDpi xmlns:a14="http://schemas.microsoft.com/office/drawing/2010/main" val="0"/>
+                              </a:ext>
+                            </a:extLst>
+                          </a:blip>
+                          <a:srcRect/>
+                          <a:stretch>
+                            <a:fillRect/>
+                          </a:stretch>
+                        </pic:blipFill>
+                        <pic:spPr bwMode="auto">
+                          <a:xfrm>
+                            <a:off x="0" y="0"/>
+                            <a:ext cx="5128260" cy="2215515"/>
+                          </a:xfrm>
+                          <a:prstGeom prst="rect">
+                            <a:avLst/>
+                          </a:prstGeom>
+                          <a:noFill/>
+                          <a:ln>
+                            <a:noFill/>
+                          </a:ln>
+                        </pic:spPr>
+                      </pic:pic>
                     </wpg:wgp>
                   </a:graphicData>
                 </a:graphic>
-                <wp14:sizeRelV relativeFrom="margin">
-                  <wp14:pctHeight>0</wp14:pctHeight>
-                </wp14:sizeRelV>
               </wp:anchor>
             </w:drawing>
           </mc:Choice>
           <mc:Fallback>
             <w:pict>
-              <v:group w14:anchorId="4B13A529" id="Group 3" o:spid="_x0000_s1029" style="position:absolute;margin-left:41.45pt;margin-top:100.05pt;width:383.25pt;height:215.55pt;z-index:251658240;mso-position-horizontal-relative:margin;mso-height-relative:margin" coordorigin=",1294" coordsize="48672,25929" o:gfxdata="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">
-                <v:shape id="Picture 1" o:spid="_x0000_s1030" type="#_x0000_t75" style="position:absolute;top:1294;width:48672;height:21026;visibility:visible;mso-wrap-style:square" o:gfxdata="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">
-                  <v:imagedata r:id="rId13" o:title=""/>
-                  <v:path arrowok="t"/>
-                </v:shape>
-                <v:shape id="Text Box 2" o:spid="_x0000_s1031" type="#_x0000_t202" style="position:absolute;top:24193;width:48672;height:3031;visibility:visible;mso-wrap-style:square;v-text-anchor:top" o:gfxdata="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" stroked="f">
+              <v:group w14:anchorId="0DC74509" id="Group 15" o:spid="_x0000_s1029" style="position:absolute;margin-left:32.05pt;margin-top:71.5pt;width:403.8pt;height:198.65pt;z-index:251669504" coordsize="51282,25225" o:gfxdata="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">
+                <v:shape id="Text Box 2" o:spid="_x0000_s1030" type="#_x0000_t202" style="position:absolute;left:1134;top:22025;width:48673;height:3200;visibility:visible;mso-wrap-style:square;v-text-anchor:top" o:gfxdata="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" stroked="f">
                   <v:textbox style="mso-fit-shape-to-text:t" inset="0,0,0,0">
                     <w:txbxContent>
                       <w:p>
@@ -2619,7 +2631,11 @@
                     </w:txbxContent>
                   </v:textbox>
                 </v:shape>
-                <w10:wrap type="topAndBottom" anchorx="margin"/>
+                <v:shape id="Picture 4" o:spid="_x0000_s1031" type="#_x0000_t75" alt="Ink Drawings&#10;Ink Drawings&#10;Thermocouple&#10;     AD594&#10;Power Supply&#10;Ink Drawings&#10;ADC&#10;Ink Drawings&#10;Ink Drawings&#10;Ink Drawings&#10;Ink Drawings&#10;Ink Drawings&#10;Ink Drawings&#10;Ink Drawings&#10;Ink Drawings&#10;Ink Drawings&#10;To Computer&#10;" style="position:absolute;width:51282;height:22155;visibility:visible;mso-wrap-style:square" o:gfxdata="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">
+                  <v:imagedata r:id="rId13" o:title="Ink Drawings&#10;Ink Drawings&#10;Thermocouple&#10;     AD594&#10;Power Supply&#10;Ink Drawings&#10;ADC&#10;Ink Drawings&#10;Ink Drawings&#10;Ink Drawings&#10;Ink Drawings&#10;Ink Drawings&#10;Ink Drawings&#10;Ink Drawings&#10;Ink Drawings&#10;Ink Drawings&#10;To Computer&#10;"/>
+                  <v:path arrowok="t"/>
+                </v:shape>
+                <w10:wrap type="square"/>
               </v:group>
             </w:pict>
           </mc:Fallback>
@@ -2659,8 +2675,22 @@
         <w:rPr>
           <w:rFonts w:ascii="Yu Gothic" w:eastAsia="Yu Gothic" w:hAnsi="Yu Gothic"/>
         </w:rPr>
-        <w:t xml:space="preserve"> We used an input of +15 V and -15 V to power the AD594/595 </w:t>
-      </w:r>
+        <w:t xml:space="preserve"> We used an input of +15 V </w:t>
+      </w:r>
+      <w:r>
+        <w:rPr>
+          <w:rFonts w:ascii="Yu Gothic" w:eastAsia="Yu Gothic" w:hAnsi="Yu Gothic"/>
+        </w:rPr>
+        <w:t>and -15 V to power the AD594</w:t>
+      </w:r>
+      <w:r>
+        <w:rPr>
+          <w:rFonts w:ascii="Yu Gothic" w:eastAsia="Yu Gothic" w:hAnsi="Yu Gothic"/>
+        </w:rPr>
+        <w:t xml:space="preserve"> </w:t>
+      </w:r>
+      <w:bookmarkStart w:id="6" w:name="_GoBack"/>
+      <w:bookmarkEnd w:id="6"/>
       <w:r>
         <w:rPr>
           <w:rFonts w:ascii="Yu Gothic" w:eastAsia="Yu Gothic" w:hAnsi="Yu Gothic"/>
@@ -2859,8 +2889,6 @@
         </w:rPr>
         <w:t xml:space="preserve"> K</w:t>
       </w:r>
-      <w:bookmarkStart w:id="6" w:name="_GoBack"/>
-      <w:bookmarkEnd w:id="6"/>
       <w:r>
         <w:rPr>
           <w:rFonts w:ascii="Yu Gothic" w:eastAsia="Yu Gothic" w:hAnsi="Yu Gothic"/>
@@ -3677,7 +3705,7 @@
         <mc:AlternateContent>
           <mc:Choice Requires="wpg">
             <w:drawing>
-              <wp:anchor distT="0" distB="0" distL="114300" distR="114300" simplePos="0" relativeHeight="251662336" behindDoc="0" locked="0" layoutInCell="1" allowOverlap="1" wp14:anchorId="4A8CDC75" wp14:editId="610136E5">
+              <wp:anchor distT="0" distB="0" distL="114300" distR="114300" simplePos="0" relativeHeight="251661312" behindDoc="0" locked="0" layoutInCell="1" allowOverlap="1" wp14:anchorId="4A8CDC75" wp14:editId="6BCFBE6D">
                 <wp:simplePos x="0" y="0"/>
                 <wp:positionH relativeFrom="margin">
                   <wp:align>right</wp:align>
@@ -3805,7 +3833,7 @@
           </mc:Choice>
           <mc:Fallback>
             <w:pict>
-              <v:group w14:anchorId="4A8CDC75" id="Group 7" o:spid="_x0000_s1032" style="position:absolute;margin-left:411.25pt;margin-top:23.75pt;width:462.45pt;height:300.75pt;z-index:251662336;mso-position-horizontal:right;mso-position-horizontal-relative:margin;mso-width-relative:margin;mso-height-relative:margin" coordsize="49161,33508" o:gfxdata="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">
+              <v:group w14:anchorId="4A8CDC75" id="Group 7" o:spid="_x0000_s1032" style="position:absolute;margin-left:411.25pt;margin-top:23.75pt;width:462.45pt;height:300.75pt;z-index:251661312;mso-position-horizontal:right;mso-position-horizontal-relative:margin;mso-width-relative:margin;mso-height-relative:margin" coordsize="49161,33508" o:gfxdata="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">
                 <v:shape id="Picture 5" o:spid="_x0000_s1033" type="#_x0000_t75" alt="cid:82cce11a-4ca2-4807-a351-c6c1816e5f5e" style="position:absolute;width:49161;height:27844;visibility:visible;mso-wrap-style:square" o:gfxdata="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">
                   <v:imagedata r:id="rId16" r:href="rId17" croptop="35440f" cropbottom="2949f" cropleft="2738f" cropright="4804f"/>
                   <v:path arrowok="t"/>
@@ -4623,7 +4651,7 @@
         <mc:AlternateContent>
           <mc:Choice Requires="wpg">
             <w:drawing>
-              <wp:anchor distT="0" distB="0" distL="114300" distR="114300" simplePos="0" relativeHeight="251666432" behindDoc="0" locked="0" layoutInCell="1" allowOverlap="1" wp14:anchorId="22C0E9FE" wp14:editId="43CA0D37">
+              <wp:anchor distT="0" distB="0" distL="114300" distR="114300" simplePos="0" relativeHeight="251665408" behindDoc="0" locked="0" layoutInCell="1" allowOverlap="1" wp14:anchorId="22C0E9FE" wp14:editId="1BC951D6">
                 <wp:simplePos x="0" y="0"/>
                 <wp:positionH relativeFrom="column">
                   <wp:posOffset>0</wp:posOffset>
@@ -4767,7 +4795,7 @@
           </mc:Choice>
           <mc:Fallback>
             <w:pict>
-              <v:group w14:anchorId="22C0E9FE" id="Group 10" o:spid="_x0000_s1035" style="position:absolute;margin-left:0;margin-top:67.55pt;width:462.15pt;height:390.65pt;z-index:251666432" coordsize="58693,49612" o:gfxdata="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">
+              <v:group w14:anchorId="22C0E9FE" id="Group 10" o:spid="_x0000_s1035" style="position:absolute;margin-left:0;margin-top:67.55pt;width:462.15pt;height:390.65pt;z-index:251665408" coordsize="58693,49612" o:gfxdata="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">
                 <v:shape id="Picture 8" o:spid="_x0000_s1036" type="#_x0000_t75" alt="cid:ee3a1783-4db2-4930-b5a8-920369c3d356" style="position:absolute;width:58693;height:43961;visibility:visible;mso-wrap-style:square" o:gfxdata="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">
                   <v:imagedata r:id="rId20" r:href="rId21"/>
                   <v:path arrowok="t"/>
@@ -5184,21 +5212,20 @@
     <w:bookmarkStart w:id="13" w:name="_Toc475908852" w:displacedByCustomXml="next"/>
     <w:sdt>
       <w:sdtPr>
+        <w:rPr>
+          <w:rFonts w:ascii="Yu Gothic Light" w:eastAsiaTheme="minorHAnsi" w:hAnsi="Yu Gothic Light" w:cstheme="minorBidi"/>
+          <w:b w:val="0"/>
+          <w:color w:val="auto"/>
+          <w:sz w:val="22"/>
+          <w:szCs w:val="22"/>
+        </w:rPr>
         <w:id w:val="-217980073"/>
         <w:docPartObj>
           <w:docPartGallery w:val="Bibliographies"/>
           <w:docPartUnique/>
         </w:docPartObj>
       </w:sdtPr>
-      <w:sdtEndPr>
-        <w:rPr>
-          <w:rFonts w:ascii="Yu Gothic Light" w:eastAsiaTheme="minorHAnsi" w:hAnsi="Yu Gothic Light" w:cstheme="minorBidi"/>
-          <w:b w:val="0"/>
-          <w:color w:val="auto"/>
-          <w:sz w:val="22"/>
-          <w:szCs w:val="22"/>
-        </w:rPr>
-      </w:sdtEndPr>
+      <w:sdtEndPr/>
       <w:sdtContent>
         <w:p>
           <w:pPr>
@@ -5215,6 +5242,7 @@
             <w:id w:val="-1036115636"/>
             <w:bibliography/>
           </w:sdtPr>
+          <w:sdtEndPr/>
           <w:sdtContent>
             <w:p>
               <w:pPr>
@@ -5515,7 +5543,7 @@
           <w:rPr>
             <w:noProof/>
           </w:rPr>
-          <w:t>14</w:t>
+          <w:t>9</w:t>
         </w:r>
         <w:r>
           <w:rPr>
@@ -6792,7 +6820,7 @@
 </file>
 
 <file path=customXml/itemProps1.xml><?xml version="1.0" encoding="utf-8"?>
-<ds:datastoreItem xmlns:ds="http://schemas.openxmlformats.org/officeDocument/2006/customXml" ds:itemID="{0D1FF910-4E6C-434B-8DC7-A947E0D7E4A5}">
+<ds:datastoreItem xmlns:ds="http://schemas.openxmlformats.org/officeDocument/2006/customXml" ds:itemID="{3A64CAC1-72B5-4F69-B395-D6E293CCCAAD}">
   <ds:schemaRefs>
     <ds:schemaRef ds:uri="http://schemas.openxmlformats.org/officeDocument/2006/bibliography"/>
   </ds:schemaRefs>

</xml_diff>

<commit_message>
partway through the executive summary
</commit_message>
<xml_diff>
--- a/part2/lab2breport.docx
+++ b/part2/lab2breport.docx
@@ -220,8 +220,6 @@
           <w:rFonts w:ascii="Yu Gothic" w:eastAsia="Yu Gothic" w:hAnsi="Yu Gothic"/>
         </w:rPr>
       </w:pPr>
-      <w:bookmarkStart w:id="0" w:name="_GoBack"/>
-      <w:bookmarkEnd w:id="0"/>
     </w:p>
     <w:p>
       <w:pPr>
@@ -242,6 +240,77 @@
           <w:rFonts w:ascii="Yu Gothic" w:eastAsia="Yu Gothic" w:hAnsi="Yu Gothic"/>
         </w:rPr>
       </w:pPr>
+      <w:r>
+        <w:rPr>
+          <w:rFonts w:ascii="Yu Gothic" w:eastAsia="Yu Gothic" w:hAnsi="Yu Gothic"/>
+          <w:noProof/>
+        </w:rPr>
+        <mc:AlternateContent>
+          <mc:Choice Requires="wpi">
+            <w:drawing>
+              <wp:anchor distT="0" distB="0" distL="114300" distR="114300" simplePos="0" relativeHeight="251672576" behindDoc="0" locked="0" layoutInCell="1" allowOverlap="1" wp14:anchorId="517313CE" wp14:editId="5AC99ABF">
+                <wp:simplePos x="0" y="0"/>
+                <wp:positionH relativeFrom="column">
+                  <wp:posOffset>1987896</wp:posOffset>
+                </wp:positionH>
+                <wp:positionV relativeFrom="paragraph">
+                  <wp:posOffset>-11604</wp:posOffset>
+                </wp:positionV>
+                <wp:extent cx="1641764" cy="367146"/>
+                <wp:effectExtent l="19050" t="38100" r="53975" b="33020"/>
+                <wp:wrapNone/>
+                <wp:docPr id="19" name="Ink 19"/>
+                <wp:cNvGraphicFramePr/>
+                <a:graphic xmlns:a="http://schemas.openxmlformats.org/drawingml/2006/main">
+                  <a:graphicData uri="http://schemas.microsoft.com/office/word/2010/wordprocessingInk">
+                    <w14:contentPart bwMode="auto" r:id="rId8">
+                      <w14:nvContentPartPr>
+                        <w14:cNvContentPartPr/>
+                      </w14:nvContentPartPr>
+                      <w14:xfrm>
+                        <a:off x="0" y="0"/>
+                        <a:ext cx="1641764" cy="367146"/>
+                      </w14:xfrm>
+                    </w14:contentPart>
+                  </a:graphicData>
+                </a:graphic>
+                <wp14:sizeRelH relativeFrom="margin">
+                  <wp14:pctWidth>0</wp14:pctWidth>
+                </wp14:sizeRelH>
+                <wp14:sizeRelV relativeFrom="margin">
+                  <wp14:pctHeight>0</wp14:pctHeight>
+                </wp14:sizeRelV>
+              </wp:anchor>
+            </w:drawing>
+          </mc:Choice>
+          <mc:Fallback>
+            <w:pict>
+              <v:shapetype w14:anchorId="03EE2FD0" id="_x0000_t75" coordsize="21600,21600" o:spt="75" o:preferrelative="t" path="m@4@5l@4@11@9@11@9@5xe" filled="f" stroked="f">
+                <v:stroke joinstyle="miter"/>
+                <v:formulas>
+                  <v:f eqn="if lineDrawn pixelLineWidth 0"/>
+                  <v:f eqn="sum @0 1 0"/>
+                  <v:f eqn="sum 0 0 @1"/>
+                  <v:f eqn="prod @2 1 2"/>
+                  <v:f eqn="prod @3 21600 pixelWidth"/>
+                  <v:f eqn="prod @3 21600 pixelHeight"/>
+                  <v:f eqn="sum @0 0 1"/>
+                  <v:f eqn="prod @6 1 2"/>
+                  <v:f eqn="prod @7 21600 pixelWidth"/>
+                  <v:f eqn="sum @8 21600 0"/>
+                  <v:f eqn="prod @7 21600 pixelHeight"/>
+                  <v:f eqn="sum @10 21600 0"/>
+                </v:formulas>
+                <v:path o:extrusionok="f" gradientshapeok="t" o:connecttype="rect"/>
+                <o:lock v:ext="edit" aspectratio="t"/>
+              </v:shapetype>
+              <v:shape id="Ink 19" o:spid="_x0000_s1026" type="#_x0000_t75" style="position:absolute;margin-left:156.1pt;margin-top:-1.25pt;width:130.45pt;height:29.7pt;z-index:251672576;visibility:visible;mso-wrap-style:square;mso-width-percent:0;mso-height-percent:0;mso-wrap-distance-left:9pt;mso-wrap-distance-top:0;mso-wrap-distance-right:9pt;mso-wrap-distance-bottom:0;mso-position-horizontal:absolute;mso-position-horizontal-relative:text;mso-position-vertical:absolute;mso-position-vertical-relative:text;mso-width-percent:0;mso-height-percent:0;mso-width-relative:margin;mso-height-relative:margin" o:gfxdata="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">
+                <v:imagedata r:id="rId9" o:title=""/>
+              </v:shape>
+            </w:pict>
+          </mc:Fallback>
+        </mc:AlternateContent>
+      </w:r>
       <w:r>
         <w:rPr>
           <w:rFonts w:ascii="Yu Gothic" w:eastAsia="Yu Gothic" w:hAnsi="Yu Gothic"/>
@@ -265,7 +334,7 @@
                 <wp:cNvGraphicFramePr/>
                 <a:graphic xmlns:a="http://schemas.openxmlformats.org/drawingml/2006/main">
                   <a:graphicData uri="http://schemas.microsoft.com/office/word/2010/wordprocessingInk">
-                    <w14:contentPart bwMode="auto" r:id="rId8">
+                    <w14:contentPart bwMode="auto" r:id="rId10">
                       <w14:nvContentPartPr>
                         <w14:cNvContentPartPr/>
                       </w14:nvContentPartPr>
@@ -307,7 +376,7 @@
                 <o:lock v:ext="edit" aspectratio="t"/>
               </v:shapetype>
               <v:shape id="Ink 24" o:spid="_x0000_s1026" type="#_x0000_t75" style="position:absolute;margin-left:47.1pt;margin-top:3.2pt;width:73.45pt;height:25.7pt;z-index:251671552;visibility:visible;mso-wrap-style:square;mso-width-percent:0;mso-height-percent:0;mso-wrap-distance-left:9pt;mso-wrap-distance-top:0;mso-wrap-distance-right:9pt;mso-wrap-distance-bottom:0;mso-position-horizontal:absolute;mso-position-horizontal-relative:text;mso-position-vertical:absolute;mso-position-vertical-relative:text;mso-width-percent:0;mso-height-percent:0;mso-width-relative:margin;mso-height-relative:margin" o:gfxdata="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">
-                <v:imagedata r:id="rId9" o:title=""/>
+                <v:imagedata r:id="rId11" o:title=""/>
               </v:shape>
             </w:pict>
           </mc:Fallback>
@@ -336,7 +405,7 @@
                 <wp:cNvGraphicFramePr/>
                 <a:graphic xmlns:a="http://schemas.openxmlformats.org/drawingml/2006/main">
                   <a:graphicData uri="http://schemas.microsoft.com/office/word/2010/wordprocessingInk">
-                    <w14:contentPart bwMode="auto" r:id="rId10">
+                    <w14:contentPart bwMode="auto" r:id="rId12">
                       <w14:nvContentPartPr>
                         <w14:cNvContentPartPr/>
                       </w14:nvContentPartPr>
@@ -359,7 +428,7 @@
           <mc:Fallback>
             <w:pict>
               <v:shape w14:anchorId="178290AF" id="Ink 20" o:spid="_x0000_s1026" type="#_x0000_t75" style="position:absolute;margin-left:22.9pt;margin-top:3.3pt;width:18.6pt;height:23.15pt;z-index:251670528;visibility:visible;mso-wrap-style:square;mso-width-percent:0;mso-height-percent:0;mso-wrap-distance-left:9pt;mso-wrap-distance-top:0;mso-wrap-distance-right:9pt;mso-wrap-distance-bottom:0;mso-position-horizontal:absolute;mso-position-horizontal-relative:text;mso-position-vertical:absolute;mso-position-vertical-relative:text;mso-width-percent:0;mso-height-percent:0;mso-width-relative:margin;mso-height-relative:margin" o:gfxdata="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">
-                <v:imagedata r:id="rId11" o:title=""/>
+                <v:imagedata r:id="rId13" o:title=""/>
               </v:shape>
             </w:pict>
           </mc:Fallback>
@@ -537,7 +606,7 @@
           <w:rFonts w:eastAsia="Yu Gothic"/>
         </w:rPr>
       </w:pPr>
-      <w:bookmarkStart w:id="1" w:name="_Toc475908846"/>
+      <w:bookmarkStart w:id="0" w:name="_Toc475908846"/>
       <w:r>
         <w:rPr>
           <w:rFonts w:eastAsia="Yu Gothic"/>
@@ -545,17 +614,86 @@
         <w:lastRenderedPageBreak/>
         <w:t>EXECUTIVE SUMMARY</w:t>
       </w:r>
+      <w:bookmarkEnd w:id="0"/>
+    </w:p>
+    <w:p>
+      <w:r>
+        <w:t xml:space="preserve">The objectives of this report were to evaluate the effectiveness of different </w:t>
+      </w:r>
+      <w:r>
+        <w:t>methods used to determine the time at which a temperature change event occurred, as well as to determine the time constant of the function of interest.</w:t>
+      </w:r>
+      <w:r>
+        <w:t xml:space="preserve"> Determination of the time constant was done using three different metho</w:t>
+      </w:r>
+      <w:r>
+        <w:t>ds, with three different types of thermocouples.</w:t>
+      </w:r>
+      <w:r>
+        <w:t xml:space="preserve"> The </w:t>
+      </w:r>
+      <w:r>
+        <w:t xml:space="preserve">MATLAB </w:t>
+      </w:r>
+      <w:r>
+        <w:t>software we developed</w:t>
+      </w:r>
+      <w:r>
+        <w:t xml:space="preserve"> to determine the time of </w:t>
+      </w:r>
+      <w:r>
+        <w:t xml:space="preserve">temperature change </w:t>
+      </w:r>
+      <w:r>
+        <w:t>event onset</w:t>
+      </w:r>
+      <w:r>
+        <w:t xml:space="preserve"> is not limited </w:t>
+      </w:r>
+      <w:r>
+        <w:t>solely to</w:t>
+      </w:r>
+      <w:r>
+        <w:t xml:space="preserve"> </w:t>
+      </w:r>
+      <w:r>
+        <w:t>use with temperature vs. time functions – with minor modifications it can</w:t>
+      </w:r>
+      <w:r>
+        <w:t xml:space="preserve"> be used to determine the</w:t>
+      </w:r>
+      <w:r>
+        <w:t xml:space="preserve"> </w:t>
+      </w:r>
+      <w:r>
+        <w:t>function input (</w:t>
+      </w:r>
+      <w:r>
+        <w:t>x-axis</w:t>
+      </w:r>
+      <w:r>
+        <w:t>)</w:t>
+      </w:r>
+      <w:r>
+        <w:t xml:space="preserve"> point corresponding to </w:t>
+      </w:r>
+      <w:r>
+        <w:t>a significant</w:t>
+      </w:r>
+      <w:r>
+        <w:t xml:space="preserve"> change in output (y-axis) of any function.</w:t>
+      </w:r>
+    </w:p>
+    <w:p>
+      <w:r>
+        <w:t>The experiment consisted of a measurement system recording the output with respect to time of temperature sensors as they were shifted between two baths of known temperatures.</w:t>
+      </w:r>
+      <w:bookmarkStart w:id="1" w:name="_GoBack"/>
       <w:bookmarkEnd w:id="1"/>
     </w:p>
     <w:p>
       <w:r>
-        <w:t>T</w:t>
-      </w:r>
-      <w:r>
-        <w:t>ext</w:t>
-      </w:r>
-      <w:r>
-        <w:t xml:space="preserve"> here</w:t>
+        <w:t xml:space="preserve">We found that the method of max slope was the best way to determine the  </w:t>
       </w:r>
     </w:p>
     <w:sdt>
@@ -1186,7 +1324,7 @@
                           </pic:cNvPicPr>
                         </pic:nvPicPr>
                         <pic:blipFill>
-                          <a:blip r:embed="rId12">
+                          <a:blip r:embed="rId14">
                             <a:extLst>
                               <a:ext uri="{28A0092B-C50C-407E-A947-70E740481C1C}">
                                 <a14:useLocalDpi xmlns:a14="http://schemas.microsoft.com/office/drawing/2010/main" val="0"/>
@@ -1330,7 +1468,7 @@
             <w:pict>
               <v:group w14:anchorId="1323665F" id="Group 11" o:spid="_x0000_s1026" style="position:absolute;margin-left:32.15pt;margin-top:106.55pt;width:413.9pt;height:391.1pt;z-index:251667456;mso-position-horizontal-relative:margin" coordsize="48196,49771" o:gfxdata="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